<commit_message>
This commit was done from vsc
</commit_message>
<xml_diff>
--- a/Git Command.docx
+++ b/Git Command.docx
@@ -111,13 +111,26 @@
           <w:tcPr>
             <w:tcW w:w="3116" w:type="dxa"/>
           </w:tcPr>
-          <w:p/>
-        </w:tc>
-        <w:tc>
-          <w:tcPr>
-            <w:tcW w:w="3117" w:type="dxa"/>
-          </w:tcPr>
-          <w:p/>
+          <w:p>
+            <w:r>
+              <w:t>Git add .</w:t>
+            </w:r>
+          </w:p>
+          <w:p>
+            <w:r>
+              <w:t>Git add filename.ext</w:t>
+            </w:r>
+          </w:p>
+        </w:tc>
+        <w:tc>
+          <w:tcPr>
+            <w:tcW w:w="3117" w:type="dxa"/>
+          </w:tcPr>
+          <w:p>
+            <w:r>
+              <w:t>Stages all untracked changes to the repository for commits</w:t>
+            </w:r>
+          </w:p>
         </w:tc>
         <w:tc>
           <w:tcPr>

</xml_diff>